<commit_message>
72 de 284 corregidos
</commit_message>
<xml_diff>
--- a/05.22. Recalculando el total con el hook useEffect .docx
+++ b/05.22. Recalculando el total con el hook useEffect .docx
@@ -1705,13 +1705,8 @@
         <w:pStyle w:val="Estilo3"/>
       </w:pPr>
       <w:r>
-        <w:t xml:space="preserve">Paso 101: Importar la función en el componente </w:t>
-      </w:r>
-      <w:proofErr w:type="spellStart"/>
-      <w:r>
-        <w:t>InvoiceApp</w:t>
-      </w:r>
-      <w:proofErr w:type="spellEnd"/>
+        <w:t>Paso 101: Importar la función en el componente InvoiceApp</w:t>
+      </w:r>
     </w:p>
     <w:p>
       <w:pPr>
@@ -1736,7 +1731,6 @@
       <w:r>
         <w:t xml:space="preserve"> en el componente principal </w:t>
       </w:r>
-      <w:proofErr w:type="spellStart"/>
       <w:r>
         <w:rPr>
           <w:b/>
@@ -1744,7 +1738,6 @@
         </w:rPr>
         <w:t>InvoiceApp.jsx</w:t>
       </w:r>
-      <w:proofErr w:type="spellEnd"/>
       <w:r>
         <w:t xml:space="preserve"> desde el servicio </w:t>
       </w:r>
@@ -3338,7 +3331,10 @@
         <w:jc w:val="both"/>
       </w:pPr>
       <w:r>
-        <w:t xml:space="preserve">El API o la fuente de datos asigna la factura y los ítems. Esto provoca un cambio en el estado de </w:t>
+        <w:t>La</w:t>
+      </w:r>
+      <w:r>
+        <w:t xml:space="preserve"> fuente de datos asigna la factura y los ítems. Esto provoca un cambio en el estado de </w:t>
       </w:r>
       <w:r>
         <w:rPr>

</xml_diff>